<commit_message>
Fixed the stepper motor issues with UART
-documentation on fix added
-updated scripts to work with uart
-added uart logic analyser data for documentation
</commit_message>
<xml_diff>
--- a/Documentation/attachments/TMC2209 UART Testing.docx
+++ b/Documentation/attachments/TMC2209 UART Testing.docx
@@ -1407,10 +1407,7 @@
         <w:t>We needed to d</w:t>
       </w:r>
       <w:r>
-        <w:t>isable the system service that initializes the modem, so it does not connect to the first PL011 (UART0; /dev/ttyAMA0)</w:t>
-      </w:r>
-      <w:r>
-        <w:t>. In the command line:</w:t>
+        <w:t>isable the system service that initializes the modem, so it does not connect to the first PL011 (UART0; /dev/ttyAMA0). In the command line:</w:t>
       </w:r>
     </w:p>
     <w:p>
@@ -1433,29 +1430,26 @@
         <w:t xml:space="preserve">And further we </w:t>
       </w:r>
       <w:r>
-        <w:t xml:space="preserve">(only!) </w:t>
+        <w:t xml:space="preserve">(only!)  </w:t>
+      </w:r>
+      <w:r>
+        <w:t>d</w:t>
+      </w:r>
+      <w:r>
+        <w:t>isable</w:t>
+      </w:r>
+      <w:r>
+        <w:t>d</w:t>
+      </w:r>
+      <w:r>
+        <w:t xml:space="preserve"> the login shell on the serial port in the interfacing options of "sudo raspi-config", and reboot</w:t>
+      </w:r>
+      <w:r>
+        <w:t>ed the system.</w:t>
       </w:r>
       <w:r>
         <w:t xml:space="preserve"> </w:t>
       </w:r>
-      <w:r>
-        <w:t>d</w:t>
-      </w:r>
-      <w:r>
-        <w:t>isable</w:t>
-      </w:r>
-      <w:r>
-        <w:t>d</w:t>
-      </w:r>
-      <w:r>
-        <w:t xml:space="preserve"> the login shell on the serial port in the interfacing options of "sudo raspi-config", and reboot</w:t>
-      </w:r>
-      <w:r>
-        <w:t>ed the system.</w:t>
-      </w:r>
-      <w:r>
-        <w:t xml:space="preserve"> </w:t>
-      </w:r>
     </w:p>
     <w:p>
       <w:r>
@@ -1473,6 +1467,9 @@
     </w:p>
     <w:p>
       <w:r>
+        <w:rPr>
+          <w:noProof/>
+        </w:rPr>
         <w:drawing>
           <wp:inline distT="0" distB="0" distL="0" distR="0" wp14:anchorId="58C33080" wp14:editId="53288DFE">
             <wp:extent cx="3086367" cy="1638442"/>
@@ -1515,6 +1512,211 @@
         <w:t>The extra resistors added to UART per driver was also proven to be a myth. 2 drivers can communicate perfectly fine with a 1K resistor only.</w:t>
       </w:r>
     </w:p>
+    <w:p>
+      <w:pPr>
+        <w:pStyle w:val="Kop2"/>
+      </w:pPr>
+      <w:r>
+        <w:t>Motor stutter issue</w:t>
+      </w:r>
+    </w:p>
+    <w:p>
+      <w:r>
+        <w:t>After having fixed the communication error with UART another problem occurred:</w:t>
+      </w:r>
+      <w:r>
+        <w:t xml:space="preserve"> the motors would start to stutter, switch direction randomly or stall and vibrate. </w:t>
+      </w:r>
+    </w:p>
+    <w:p>
+      <w:r>
+        <w:t>I tried debugging this following the following plan:</w:t>
+      </w:r>
+    </w:p>
+    <w:p>
+      <w:pPr>
+        <w:pStyle w:val="Lijstalinea"/>
+        <w:numPr>
+          <w:ilvl w:val="0"/>
+          <w:numId w:val="3"/>
+        </w:numPr>
+      </w:pPr>
+      <w:r>
+        <w:t>Check the hardware: is everything connected like it should be?</w:t>
+      </w:r>
+    </w:p>
+    <w:p>
+      <w:pPr>
+        <w:pStyle w:val="Lijstalinea"/>
+        <w:numPr>
+          <w:ilvl w:val="1"/>
+          <w:numId w:val="3"/>
+        </w:numPr>
+      </w:pPr>
+      <w:r>
+        <w:t>This was the case, everything had power (since uart connections works) and I powered everything via the VM pin and I knew VIO is getting its power via this pin as well</w:t>
+      </w:r>
+      <w:r>
+        <w:t>.</w:t>
+      </w:r>
+    </w:p>
+    <w:p>
+      <w:pPr>
+        <w:pStyle w:val="Lijstalinea"/>
+        <w:numPr>
+          <w:ilvl w:val="1"/>
+          <w:numId w:val="3"/>
+        </w:numPr>
+      </w:pPr>
+      <w:r>
+        <w:t>The motor is connected to the connector and there is continuity</w:t>
+      </w:r>
+      <w:r>
+        <w:tab/>
+      </w:r>
+    </w:p>
+    <w:p>
+      <w:pPr>
+        <w:pStyle w:val="Lijstalinea"/>
+        <w:numPr>
+          <w:ilvl w:val="0"/>
+          <w:numId w:val="3"/>
+        </w:numPr>
+      </w:pPr>
+      <w:r>
+        <w:t>Measure signals: is there even a signal coming out of the driver?</w:t>
+      </w:r>
+    </w:p>
+    <w:p>
+      <w:pPr>
+        <w:pStyle w:val="Lijstalinea"/>
+        <w:numPr>
+          <w:ilvl w:val="1"/>
+          <w:numId w:val="3"/>
+        </w:numPr>
+      </w:pPr>
+      <w:r>
+        <w:t xml:space="preserve">Yes, I connected </w:t>
+      </w:r>
+      <w:r>
+        <w:t>my logic analyser to the primary stepper motor connector and got 4 signals when I send the vactual movement test command.</w:t>
+      </w:r>
+    </w:p>
+    <w:p>
+      <w:pPr>
+        <w:pStyle w:val="Lijstalinea"/>
+        <w:numPr>
+          <w:ilvl w:val="0"/>
+          <w:numId w:val="3"/>
+        </w:numPr>
+      </w:pPr>
+      <w:r>
+        <w:t>Is the signal that is transmitted to the motor the right one? Maybe the motor receives something it cannot work with.</w:t>
+      </w:r>
+    </w:p>
+    <w:p>
+      <w:pPr>
+        <w:pStyle w:val="Lijstalinea"/>
+        <w:numPr>
+          <w:ilvl w:val="1"/>
+          <w:numId w:val="3"/>
+        </w:numPr>
+      </w:pPr>
+      <w:r>
+        <w:t xml:space="preserve">I had to check this I did this by using step and dir on an external tmc2209 and captured the signal. </w:t>
+      </w:r>
+      <w:r>
+        <w:t>The motor rotated fine when using my old testsketch and I recorded the signal going to the 4 motor wires. This is the signal I require (or something that at least looks like it)</w:t>
+      </w:r>
+    </w:p>
+    <w:p>
+      <w:pPr>
+        <w:pStyle w:val="Lijstalinea"/>
+        <w:numPr>
+          <w:ilvl w:val="1"/>
+          <w:numId w:val="3"/>
+        </w:numPr>
+      </w:pPr>
+      <w:r>
+        <w:lastRenderedPageBreak/>
+        <w:t>Then I compared it to the output to 4 motor wires coming from the pcb. This looked very different.</w:t>
+      </w:r>
+      <w:r>
+        <w:t xml:space="preserve"> Later I figured out it may had something to do with a broken driver. 2 outputs where as expected, but the other 2 where not.</w:t>
+      </w:r>
+    </w:p>
+    <w:p>
+      <w:pPr>
+        <w:pStyle w:val="Lijstalinea"/>
+        <w:numPr>
+          <w:ilvl w:val="0"/>
+          <w:numId w:val="3"/>
+        </w:numPr>
+      </w:pPr>
+      <w:r>
+        <w:t>Is the motor</w:t>
+      </w:r>
+      <w:r>
+        <w:t xml:space="preserve"> connector wiring on the PCB to the connector the way I think it is.</w:t>
+      </w:r>
+    </w:p>
+    <w:p>
+      <w:pPr>
+        <w:pStyle w:val="Lijstalinea"/>
+        <w:numPr>
+          <w:ilvl w:val="1"/>
+          <w:numId w:val="3"/>
+        </w:numPr>
+      </w:pPr>
+      <w:r>
+        <w:t xml:space="preserve">I should have checked this first! This was NOT the case! I expected the output from the connector to the driver to be </w:t>
+      </w:r>
+      <w:r>
+        <w:t>M1A, M1B, M2A, M2B but it was not!</w:t>
+      </w:r>
+      <w:r>
+        <w:t xml:space="preserve"> The pairs on the connector where not AA,BB but ABAB</w:t>
+      </w:r>
+      <w:r>
+        <w:t xml:space="preserve"> This means that I connected the motor wires wrong and therefor the motor would not rotate correctly.</w:t>
+      </w:r>
+    </w:p>
+    <w:p>
+      <w:pPr>
+        <w:pStyle w:val="Lijstalinea"/>
+        <w:numPr>
+          <w:ilvl w:val="0"/>
+          <w:numId w:val="3"/>
+        </w:numPr>
+      </w:pPr>
+      <w:r>
+        <w:t>If one motor works, does the other work too?</w:t>
+      </w:r>
+    </w:p>
+    <w:p>
+      <w:pPr>
+        <w:pStyle w:val="Lijstalinea"/>
+        <w:numPr>
+          <w:ilvl w:val="1"/>
+          <w:numId w:val="3"/>
+        </w:numPr>
+      </w:pPr>
+      <w:r>
+        <w:t xml:space="preserve">No, when connecting a second driver and a stepper motor to the second port </w:t>
+      </w:r>
+      <w:r>
+        <w:t>and changing the enable pin to the second motor pin, I got an communication error (0,4)</w:t>
+      </w:r>
+      <w:r>
+        <w:t xml:space="preserve"> I quickly figured that I had to give an extra parameter to tmc object I created in my code: </w:t>
+      </w:r>
+      <w:r>
+        <w:t>tmc = TMC_2209(22, driver_address=1) where I configured the jumpers on my PCB (address selectors) to be 0 for the primary driver, 1 for the secondary driver and 2 for the third driver.</w:t>
+      </w:r>
+      <w:r>
+        <w:t xml:space="preserve"> After having added this, I can successfully control 3 motors apart from each other.</w:t>
+      </w:r>
+    </w:p>
     <w:sectPr>
       <w:pgSz w:w="11906" w:h="16838"/>
       <w:pgMar w:top="1417" w:right="1417" w:bottom="1417" w:left="1417" w:header="709" w:footer="709" w:gutter="0"/>
@@ -1528,6 +1730,92 @@
 <file path=word/numbering.xml><?xml version="1.0" encoding="utf-8"?>
 <w:numbering xmlns:wpc="http://schemas.microsoft.com/office/word/2010/wordprocessingCanvas" xmlns:cx="http://schemas.microsoft.com/office/drawing/2014/chartex" xmlns:cx1="http://schemas.microsoft.com/office/drawing/2015/9/8/chartex" xmlns:cx2="http://schemas.microsoft.com/office/drawing/2015/10/21/chartex" xmlns:cx3="http://schemas.microsoft.com/office/drawing/2016/5/9/chartex" xmlns:cx4="http://schemas.microsoft.com/office/drawing/2016/5/10/chartex" xmlns:cx5="http://schemas.microsoft.com/office/drawing/2016/5/11/chartex" xmlns:cx6="http://schemas.microsoft.com/office/drawing/2016/5/12/chartex" xmlns:cx7="http://schemas.microsoft.com/office/drawing/2016/5/13/chartex" xmlns:cx8="http://schemas.microsoft.com/office/drawing/2016/5/14/chartex" xmlns:mc="http://schemas.openxmlformats.org/markup-compatibility/2006" xmlns:aink="http://schemas.microsoft.com/office/drawing/2016/ink" xmlns:am3d="http://schemas.microsoft.com/office/drawing/2017/model3d" xmlns:o="urn:schemas-microsoft-com:office:office" xmlns:oel="http://schemas.microsoft.com/office/2019/extlst" xmlns:r="http://schemas.openxmlformats.org/officeDocument/2006/relationships" xmlns:m="http://schemas.openxmlformats.org/officeDocument/2006/math" xmlns:v="urn:schemas-microsoft-com:vml" xmlns:wp14="http://schemas.microsoft.com/office/word/2010/wordprocessingDrawing" xmlns:wp="http://schemas.openxmlformats.org/drawingml/2006/wordprocessingDrawing" xmlns:w10="urn:schemas-microsoft-com:office:word" xmlns:w="http://schemas.openxmlformats.org/wordprocessingml/2006/main" xmlns:w14="http://schemas.microsoft.com/office/word/2010/wordml" xmlns:w15="http://schemas.microsoft.com/office/word/2012/wordml" xmlns:w16cex="http://schemas.microsoft.com/office/word/2018/wordml/cex" xmlns:w16cid="http://schemas.microsoft.com/office/word/2016/wordml/cid" xmlns:w16="http://schemas.microsoft.com/office/word/2018/wordml" xmlns:w16sdtdh="http://schemas.microsoft.com/office/word/2020/wordml/sdtdatahash" xmlns:w16se="http://schemas.microsoft.com/office/word/2015/wordml/symex" xmlns:wpg="http://schemas.microsoft.com/office/word/2010/wordprocessingGroup" xmlns:wpi="http://schemas.microsoft.com/office/word/2010/wordprocessingInk" xmlns:wne="http://schemas.microsoft.com/office/word/2006/wordml" xmlns:wps="http://schemas.microsoft.com/office/word/2010/wordprocessingShape" mc:Ignorable="w14 w15 w16se w16cid w16 w16cex w16sdtdh wp14">
   <w:abstractNum w:abstractNumId="0" w15:restartNumberingAfterBreak="0">
+    <w:nsid w:val="0417151B"/>
+    <w:multiLevelType w:val="hybridMultilevel"/>
+    <w:tmpl w:val="B764F5DC"/>
+    <w:lvl w:ilvl="0" w:tplc="04130011">
+      <w:start w:val="1"/>
+      <w:numFmt w:val="decimal"/>
+      <w:lvlText w:val="%1)"/>
+      <w:lvlJc w:val="left"/>
+      <w:pPr>
+        <w:ind w:left="720" w:hanging="360"/>
+      </w:pPr>
+    </w:lvl>
+    <w:lvl w:ilvl="1" w:tplc="04130019" w:tentative="1">
+      <w:start w:val="1"/>
+      <w:numFmt w:val="lowerLetter"/>
+      <w:lvlText w:val="%2."/>
+      <w:lvlJc w:val="left"/>
+      <w:pPr>
+        <w:ind w:left="1440" w:hanging="360"/>
+      </w:pPr>
+    </w:lvl>
+    <w:lvl w:ilvl="2" w:tplc="0413001B" w:tentative="1">
+      <w:start w:val="1"/>
+      <w:numFmt w:val="lowerRoman"/>
+      <w:lvlText w:val="%3."/>
+      <w:lvlJc w:val="right"/>
+      <w:pPr>
+        <w:ind w:left="2160" w:hanging="180"/>
+      </w:pPr>
+    </w:lvl>
+    <w:lvl w:ilvl="3" w:tplc="0413000F" w:tentative="1">
+      <w:start w:val="1"/>
+      <w:numFmt w:val="decimal"/>
+      <w:lvlText w:val="%4."/>
+      <w:lvlJc w:val="left"/>
+      <w:pPr>
+        <w:ind w:left="2880" w:hanging="360"/>
+      </w:pPr>
+    </w:lvl>
+    <w:lvl w:ilvl="4" w:tplc="04130019" w:tentative="1">
+      <w:start w:val="1"/>
+      <w:numFmt w:val="lowerLetter"/>
+      <w:lvlText w:val="%5."/>
+      <w:lvlJc w:val="left"/>
+      <w:pPr>
+        <w:ind w:left="3600" w:hanging="360"/>
+      </w:pPr>
+    </w:lvl>
+    <w:lvl w:ilvl="5" w:tplc="0413001B" w:tentative="1">
+      <w:start w:val="1"/>
+      <w:numFmt w:val="lowerRoman"/>
+      <w:lvlText w:val="%6."/>
+      <w:lvlJc w:val="right"/>
+      <w:pPr>
+        <w:ind w:left="4320" w:hanging="180"/>
+      </w:pPr>
+    </w:lvl>
+    <w:lvl w:ilvl="6" w:tplc="0413000F" w:tentative="1">
+      <w:start w:val="1"/>
+      <w:numFmt w:val="decimal"/>
+      <w:lvlText w:val="%7."/>
+      <w:lvlJc w:val="left"/>
+      <w:pPr>
+        <w:ind w:left="5040" w:hanging="360"/>
+      </w:pPr>
+    </w:lvl>
+    <w:lvl w:ilvl="7" w:tplc="04130019" w:tentative="1">
+      <w:start w:val="1"/>
+      <w:numFmt w:val="lowerLetter"/>
+      <w:lvlText w:val="%8."/>
+      <w:lvlJc w:val="left"/>
+      <w:pPr>
+        <w:ind w:left="5760" w:hanging="360"/>
+      </w:pPr>
+    </w:lvl>
+    <w:lvl w:ilvl="8" w:tplc="0413001B" w:tentative="1">
+      <w:start w:val="1"/>
+      <w:numFmt w:val="lowerRoman"/>
+      <w:lvlText w:val="%9."/>
+      <w:lvlJc w:val="right"/>
+      <w:pPr>
+        <w:ind w:left="6480" w:hanging="180"/>
+      </w:pPr>
+    </w:lvl>
+  </w:abstractNum>
+  <w:abstractNum w:abstractNumId="1" w15:restartNumberingAfterBreak="0">
     <w:nsid w:val="13111744"/>
     <w:multiLevelType w:val="multilevel"/>
     <w:tmpl w:val="04130025"/>
@@ -1622,8 +1910,100 @@
       </w:pPr>
     </w:lvl>
   </w:abstractNum>
+  <w:abstractNum w:abstractNumId="2" w15:restartNumberingAfterBreak="0">
+    <w:nsid w:val="7F4C63AD"/>
+    <w:multiLevelType w:val="hybridMultilevel"/>
+    <w:tmpl w:val="768AEE6C"/>
+    <w:lvl w:ilvl="0" w:tplc="0413000F">
+      <w:start w:val="1"/>
+      <w:numFmt w:val="decimal"/>
+      <w:lvlText w:val="%1."/>
+      <w:lvlJc w:val="left"/>
+      <w:pPr>
+        <w:ind w:left="720" w:hanging="360"/>
+      </w:pPr>
+    </w:lvl>
+    <w:lvl w:ilvl="1" w:tplc="04130019">
+      <w:start w:val="1"/>
+      <w:numFmt w:val="lowerLetter"/>
+      <w:lvlText w:val="%2."/>
+      <w:lvlJc w:val="left"/>
+      <w:pPr>
+        <w:ind w:left="1440" w:hanging="360"/>
+      </w:pPr>
+    </w:lvl>
+    <w:lvl w:ilvl="2" w:tplc="0413001B" w:tentative="1">
+      <w:start w:val="1"/>
+      <w:numFmt w:val="lowerRoman"/>
+      <w:lvlText w:val="%3."/>
+      <w:lvlJc w:val="right"/>
+      <w:pPr>
+        <w:ind w:left="2160" w:hanging="180"/>
+      </w:pPr>
+    </w:lvl>
+    <w:lvl w:ilvl="3" w:tplc="0413000F" w:tentative="1">
+      <w:start w:val="1"/>
+      <w:numFmt w:val="decimal"/>
+      <w:lvlText w:val="%4."/>
+      <w:lvlJc w:val="left"/>
+      <w:pPr>
+        <w:ind w:left="2880" w:hanging="360"/>
+      </w:pPr>
+    </w:lvl>
+    <w:lvl w:ilvl="4" w:tplc="04130019" w:tentative="1">
+      <w:start w:val="1"/>
+      <w:numFmt w:val="lowerLetter"/>
+      <w:lvlText w:val="%5."/>
+      <w:lvlJc w:val="left"/>
+      <w:pPr>
+        <w:ind w:left="3600" w:hanging="360"/>
+      </w:pPr>
+    </w:lvl>
+    <w:lvl w:ilvl="5" w:tplc="0413001B" w:tentative="1">
+      <w:start w:val="1"/>
+      <w:numFmt w:val="lowerRoman"/>
+      <w:lvlText w:val="%6."/>
+      <w:lvlJc w:val="right"/>
+      <w:pPr>
+        <w:ind w:left="4320" w:hanging="180"/>
+      </w:pPr>
+    </w:lvl>
+    <w:lvl w:ilvl="6" w:tplc="0413000F" w:tentative="1">
+      <w:start w:val="1"/>
+      <w:numFmt w:val="decimal"/>
+      <w:lvlText w:val="%7."/>
+      <w:lvlJc w:val="left"/>
+      <w:pPr>
+        <w:ind w:left="5040" w:hanging="360"/>
+      </w:pPr>
+    </w:lvl>
+    <w:lvl w:ilvl="7" w:tplc="04130019" w:tentative="1">
+      <w:start w:val="1"/>
+      <w:numFmt w:val="lowerLetter"/>
+      <w:lvlText w:val="%8."/>
+      <w:lvlJc w:val="left"/>
+      <w:pPr>
+        <w:ind w:left="5760" w:hanging="360"/>
+      </w:pPr>
+    </w:lvl>
+    <w:lvl w:ilvl="8" w:tplc="0413001B" w:tentative="1">
+      <w:start w:val="1"/>
+      <w:numFmt w:val="lowerRoman"/>
+      <w:lvlText w:val="%9."/>
+      <w:lvlJc w:val="right"/>
+      <w:pPr>
+        <w:ind w:left="6480" w:hanging="180"/>
+      </w:pPr>
+    </w:lvl>
+  </w:abstractNum>
   <w:num w:numId="1" w16cid:durableId="893078564">
+    <w:abstractNumId w:val="1"/>
+  </w:num>
+  <w:num w:numId="2" w16cid:durableId="533274645">
     <w:abstractNumId w:val="0"/>
+  </w:num>
+  <w:num w:numId="3" w16cid:durableId="1625771666">
+    <w:abstractNumId w:val="2"/>
   </w:num>
 </w:numbering>
 </file>

</xml_diff>